<commit_message>
se agregaron las actividades, y comentarios en la descripcion de funciones del la estructura de manu
</commit_message>
<xml_diff>
--- a/00-Documentacion/Migración de Aplicativos Escritorio.docx
+++ b/00-Documentacion/Migración de Aplicativos Escritorio.docx
@@ -150,7 +150,7 @@
               </wp:anchor>
             </w:drawing>
           </mc:Choice>
-          <mc:Fallback xmlns:w16du="http://schemas.microsoft.com/office/word/2023/wordml/word16du">
+          <mc:Fallback>
             <w:pict>
               <v:shapetype w14:anchorId="244CD900" id="_x0000_t202" coordsize="21600,21600" o:spt="202" path="m,l,21600r21600,l21600,xe">
                 <v:stroke joinstyle="miter"/>
@@ -2195,7 +2195,6 @@
         </w:rPr>
         <w:t xml:space="preserve"> </w:t>
       </w:r>
-      <w:proofErr w:type="gramStart"/>
       <w:r>
         <w:rPr>
           <w:rFonts w:ascii="Calibri Light" w:hAnsi="Calibri Light" w:cs="Calibri Light"/>
@@ -2203,28 +2202,15 @@
         </w:rPr>
         <w:t xml:space="preserve">net </w:t>
       </w:r>
-      <w:r>
-        <w:rPr>
-          <w:rFonts w:ascii="Calibri Light" w:hAnsi="Calibri Light" w:cs="Calibri Light"/>
-          <w:lang w:val="es-ES_tradnl"/>
-        </w:rPr>
-        <w:t xml:space="preserve"> </w:t>
-      </w:r>
-      <w:r>
-        <w:rPr>
-          <w:rFonts w:ascii="Calibri Light" w:hAnsi="Calibri Light" w:cs="Calibri Light"/>
-          <w:lang w:val="es-ES_tradnl"/>
-        </w:rPr>
-        <w:t>¿</w:t>
-      </w:r>
-      <w:proofErr w:type="gramEnd"/>
-      <w:r>
-        <w:rPr>
-          <w:rFonts w:ascii="Calibri Light" w:hAnsi="Calibri Light" w:cs="Calibri Light"/>
-          <w:lang w:val="es-ES_tradnl"/>
-        </w:rPr>
-        <w:t>?</w:t>
-      </w:r>
+      <w:proofErr w:type="spellStart"/>
+      <w:r>
+        <w:rPr>
+          <w:rFonts w:ascii="Calibri Light" w:hAnsi="Calibri Light" w:cs="Calibri Light"/>
+          <w:lang w:val="es-ES_tradnl"/>
+        </w:rPr>
+        <w:t>core</w:t>
+      </w:r>
+      <w:proofErr w:type="spellEnd"/>
       <w:r>
         <w:rPr>
           <w:rFonts w:ascii="Calibri Light" w:hAnsi="Calibri Light" w:cs="Calibri Light"/>

</xml_diff>